<commit_message>
Update Build Guide docx
</commit_message>
<xml_diff>
--- a/StageLit-Build-Guide.docx
+++ b/StageLit-Build-Guide.docx
@@ -2283,6 +2283,19 @@
         <w:t xml:space="preserve">6.3 Windows Output Files</w:t>
       </w:r>
     </w:p>
+    <w:p>
+      <w:pPr>
+        <w:spacing w:after="160" w:line="320"/>
+      </w:pPr>
+      <w:r>
+        <w:rPr>
+          <w:rFonts w:ascii="Arial" w:cs="Arial" w:eastAsia="Arial" w:hAnsi="Arial"/>
+          <w:sz w:val="22"/>
+          <w:szCs w:val="22"/>
+        </w:rPr>
+        <w:t xml:space="preserve">Building with npm run build:win-all produces four files:</w:t>
+      </w:r>
+    </w:p>
     <w:tbl>
       <w:tblPr>
         <w:tblW w:type="dxa" w:w="9360"/>
@@ -2296,13 +2309,13 @@
         </w:tblBorders>
       </w:tblPr>
       <w:tblGrid>
-        <w:gridCol w:w="5500"/>
-        <w:gridCol w:w="3860"/>
+        <w:gridCol w:w="4200"/>
+        <w:gridCol w:w="5160"/>
       </w:tblGrid>
       <w:tr>
         <w:tc>
           <w:tcPr>
-            <w:tcW w:type="dxa" w:w="5500"/>
+            <w:tcW w:type="dxa" w:w="4200"/>
             <w:tcBorders>
               <w:top w:val="single" w:color="CCCCCC" w:sz="1"/>
               <w:left w:val="single" w:color="CCCCCC" w:sz="1"/>
@@ -2333,7 +2346,7 @@
         </w:tc>
         <w:tc>
           <w:tcPr>
-            <w:tcW w:type="dxa" w:w="3860"/>
+            <w:tcW w:type="dxa" w:w="5160"/>
             <w:tcBorders>
               <w:top w:val="single" w:color="CCCCCC" w:sz="1"/>
               <w:left w:val="single" w:color="CCCCCC" w:sz="1"/>
@@ -2366,55 +2379,55 @@
       <w:tr>
         <w:tc>
           <w:tcPr>
-            <w:tcW w:type="dxa" w:w="5500"/>
-            <w:tcBorders>
-              <w:top w:val="single" w:color="CCCCCC" w:sz="1"/>
-              <w:left w:val="single" w:color="CCCCCC" w:sz="1"/>
-              <w:bottom w:val="single" w:color="CCCCCC" w:sz="1"/>
-              <w:right w:val="single" w:color="CCCCCC" w:sz="1"/>
-            </w:tcBorders>
-            <w:tcMar>
-              <w:top w:type="dxa" w:w="80"/>
-              <w:left w:type="dxa" w:w="120"/>
-              <w:bottom w:type="dxa" w:w="80"/>
-              <w:right w:type="dxa" w:w="120"/>
-            </w:tcMar>
-          </w:tcPr>
-          <w:p>
-            <w:r>
-              <w:rPr>
-                <w:rFonts w:ascii="Arial" w:cs="Arial" w:eastAsia="Arial" w:hAnsi="Arial"/>
-                <w:sz w:val="20"/>
-                <w:szCs w:val="20"/>
-              </w:rPr>
-              <w:t xml:space="preserve">StageLit-1.0.0-win-x64.exe</w:t>
-            </w:r>
-          </w:p>
-        </w:tc>
-        <w:tc>
-          <w:tcPr>
-            <w:tcW w:type="dxa" w:w="3860"/>
-            <w:tcBorders>
-              <w:top w:val="single" w:color="CCCCCC" w:sz="1"/>
-              <w:left w:val="single" w:color="CCCCCC" w:sz="1"/>
-              <w:bottom w:val="single" w:color="CCCCCC" w:sz="1"/>
-              <w:right w:val="single" w:color="CCCCCC" w:sz="1"/>
-            </w:tcBorders>
-            <w:tcMar>
-              <w:top w:type="dxa" w:w="80"/>
-              <w:left w:type="dxa" w:w="120"/>
-              <w:bottom w:type="dxa" w:w="80"/>
-              <w:right w:type="dxa" w:w="120"/>
-            </w:tcMar>
-          </w:tcPr>
-          <w:p>
-            <w:r>
-              <w:rPr>
-                <w:rFonts w:ascii="Arial" w:cs="Arial" w:eastAsia="Arial" w:hAnsi="Arial"/>
-                <w:sz w:val="20"/>
-                <w:szCs w:val="20"/>
-              </w:rPr>
-              <w:t xml:space="preserve">NSIS installer for 64-bit Windows</w:t>
+            <w:tcW w:type="dxa" w:w="4200"/>
+            <w:tcBorders>
+              <w:top w:val="single" w:color="CCCCCC" w:sz="1"/>
+              <w:left w:val="single" w:color="CCCCCC" w:sz="1"/>
+              <w:bottom w:val="single" w:color="CCCCCC" w:sz="1"/>
+              <w:right w:val="single" w:color="CCCCCC" w:sz="1"/>
+            </w:tcBorders>
+            <w:tcMar>
+              <w:top w:type="dxa" w:w="80"/>
+              <w:left w:type="dxa" w:w="120"/>
+              <w:bottom w:type="dxa" w:w="80"/>
+              <w:right w:type="dxa" w:w="120"/>
+            </w:tcMar>
+          </w:tcPr>
+          <w:p>
+            <w:r>
+              <w:rPr>
+                <w:rFonts w:ascii="Arial" w:cs="Arial" w:eastAsia="Arial" w:hAnsi="Arial"/>
+                <w:sz w:val="20"/>
+                <w:szCs w:val="20"/>
+              </w:rPr>
+              <w:t xml:space="preserve">StageLit-1.0.0-win.exe</w:t>
+            </w:r>
+          </w:p>
+        </w:tc>
+        <w:tc>
+          <w:tcPr>
+            <w:tcW w:type="dxa" w:w="5160"/>
+            <w:tcBorders>
+              <w:top w:val="single" w:color="CCCCCC" w:sz="1"/>
+              <w:left w:val="single" w:color="CCCCCC" w:sz="1"/>
+              <w:bottom w:val="single" w:color="CCCCCC" w:sz="1"/>
+              <w:right w:val="single" w:color="CCCCCC" w:sz="1"/>
+            </w:tcBorders>
+            <w:tcMar>
+              <w:top w:type="dxa" w:w="80"/>
+              <w:left w:type="dxa" w:w="120"/>
+              <w:bottom w:type="dxa" w:w="80"/>
+              <w:right w:type="dxa" w:w="120"/>
+            </w:tcMar>
+          </w:tcPr>
+          <w:p>
+            <w:r>
+              <w:rPr>
+                <w:rFonts w:ascii="Arial" w:cs="Arial" w:eastAsia="Arial" w:hAnsi="Arial"/>
+                <w:sz w:val="20"/>
+                <w:szCs w:val="20"/>
+              </w:rPr>
+              <w:t xml:space="preserve">Universal NSIS installer. Contains both 32-bit and 64-bit app files. Auto-detects the user’s system and installs the correct version. Best for general distribution.</w:t>
             </w:r>
           </w:p>
         </w:tc>
@@ -2422,55 +2435,55 @@
       <w:tr>
         <w:tc>
           <w:tcPr>
-            <w:tcW w:type="dxa" w:w="5500"/>
-            <w:tcBorders>
-              <w:top w:val="single" w:color="CCCCCC" w:sz="1"/>
-              <w:left w:val="single" w:color="CCCCCC" w:sz="1"/>
-              <w:bottom w:val="single" w:color="CCCCCC" w:sz="1"/>
-              <w:right w:val="single" w:color="CCCCCC" w:sz="1"/>
-            </w:tcBorders>
-            <w:tcMar>
-              <w:top w:type="dxa" w:w="80"/>
-              <w:left w:type="dxa" w:w="120"/>
-              <w:bottom w:type="dxa" w:w="80"/>
-              <w:right w:type="dxa" w:w="120"/>
-            </w:tcMar>
-          </w:tcPr>
-          <w:p>
-            <w:r>
-              <w:rPr>
-                <w:rFonts w:ascii="Arial" w:cs="Arial" w:eastAsia="Arial" w:hAnsi="Arial"/>
-                <w:sz w:val="20"/>
-                <w:szCs w:val="20"/>
-              </w:rPr>
-              <w:t xml:space="preserve">StageLit-1.0.0-win-ia32.exe</w:t>
-            </w:r>
-          </w:p>
-        </w:tc>
-        <w:tc>
-          <w:tcPr>
-            <w:tcW w:type="dxa" w:w="3860"/>
-            <w:tcBorders>
-              <w:top w:val="single" w:color="CCCCCC" w:sz="1"/>
-              <w:left w:val="single" w:color="CCCCCC" w:sz="1"/>
-              <w:bottom w:val="single" w:color="CCCCCC" w:sz="1"/>
-              <w:right w:val="single" w:color="CCCCCC" w:sz="1"/>
-            </w:tcBorders>
-            <w:tcMar>
-              <w:top w:type="dxa" w:w="80"/>
-              <w:left w:type="dxa" w:w="120"/>
-              <w:bottom w:type="dxa" w:w="80"/>
-              <w:right w:type="dxa" w:w="120"/>
-            </w:tcMar>
-          </w:tcPr>
-          <w:p>
-            <w:r>
-              <w:rPr>
-                <w:rFonts w:ascii="Arial" w:cs="Arial" w:eastAsia="Arial" w:hAnsi="Arial"/>
-                <w:sz w:val="20"/>
-                <w:szCs w:val="20"/>
-              </w:rPr>
-              <w:t xml:space="preserve">NSIS installer for 32-bit Windows</w:t>
+            <w:tcW w:type="dxa" w:w="4200"/>
+            <w:tcBorders>
+              <w:top w:val="single" w:color="CCCCCC" w:sz="1"/>
+              <w:left w:val="single" w:color="CCCCCC" w:sz="1"/>
+              <w:bottom w:val="single" w:color="CCCCCC" w:sz="1"/>
+              <w:right w:val="single" w:color="CCCCCC" w:sz="1"/>
+            </w:tcBorders>
+            <w:tcMar>
+              <w:top w:type="dxa" w:w="80"/>
+              <w:left w:type="dxa" w:w="120"/>
+              <w:bottom w:type="dxa" w:w="80"/>
+              <w:right w:type="dxa" w:w="120"/>
+            </w:tcMar>
+          </w:tcPr>
+          <w:p>
+            <w:r>
+              <w:rPr>
+                <w:rFonts w:ascii="Arial" w:cs="Arial" w:eastAsia="Arial" w:hAnsi="Arial"/>
+                <w:sz w:val="20"/>
+                <w:szCs w:val="20"/>
+              </w:rPr>
+              <w:t xml:space="preserve">StageLit-1.0.0-win-x64.exe</w:t>
+            </w:r>
+          </w:p>
+        </w:tc>
+        <w:tc>
+          <w:tcPr>
+            <w:tcW w:type="dxa" w:w="5160"/>
+            <w:tcBorders>
+              <w:top w:val="single" w:color="CCCCCC" w:sz="1"/>
+              <w:left w:val="single" w:color="CCCCCC" w:sz="1"/>
+              <w:bottom w:val="single" w:color="CCCCCC" w:sz="1"/>
+              <w:right w:val="single" w:color="CCCCCC" w:sz="1"/>
+            </w:tcBorders>
+            <w:tcMar>
+              <w:top w:type="dxa" w:w="80"/>
+              <w:left w:type="dxa" w:w="120"/>
+              <w:bottom w:type="dxa" w:w="80"/>
+              <w:right w:type="dxa" w:w="120"/>
+            </w:tcMar>
+          </w:tcPr>
+          <w:p>
+            <w:r>
+              <w:rPr>
+                <w:rFonts w:ascii="Arial" w:cs="Arial" w:eastAsia="Arial" w:hAnsi="Arial"/>
+                <w:sz w:val="20"/>
+                <w:szCs w:val="20"/>
+              </w:rPr>
+              <w:t xml:space="preserve">NSIS installer for 64-bit Windows only. Smaller file size than universal.</w:t>
             </w:r>
           </w:p>
         </w:tc>
@@ -2478,7 +2491,63 @@
       <w:tr>
         <w:tc>
           <w:tcPr>
-            <w:tcW w:type="dxa" w:w="5500"/>
+            <w:tcW w:type="dxa" w:w="4200"/>
+            <w:tcBorders>
+              <w:top w:val="single" w:color="CCCCCC" w:sz="1"/>
+              <w:left w:val="single" w:color="CCCCCC" w:sz="1"/>
+              <w:bottom w:val="single" w:color="CCCCCC" w:sz="1"/>
+              <w:right w:val="single" w:color="CCCCCC" w:sz="1"/>
+            </w:tcBorders>
+            <w:tcMar>
+              <w:top w:type="dxa" w:w="80"/>
+              <w:left w:type="dxa" w:w="120"/>
+              <w:bottom w:type="dxa" w:w="80"/>
+              <w:right w:type="dxa" w:w="120"/>
+            </w:tcMar>
+          </w:tcPr>
+          <w:p>
+            <w:r>
+              <w:rPr>
+                <w:rFonts w:ascii="Arial" w:cs="Arial" w:eastAsia="Arial" w:hAnsi="Arial"/>
+                <w:sz w:val="20"/>
+                <w:szCs w:val="20"/>
+              </w:rPr>
+              <w:t xml:space="preserve">StageLit-1.0.0-win-ia32.exe</w:t>
+            </w:r>
+          </w:p>
+        </w:tc>
+        <w:tc>
+          <w:tcPr>
+            <w:tcW w:type="dxa" w:w="5160"/>
+            <w:tcBorders>
+              <w:top w:val="single" w:color="CCCCCC" w:sz="1"/>
+              <w:left w:val="single" w:color="CCCCCC" w:sz="1"/>
+              <w:bottom w:val="single" w:color="CCCCCC" w:sz="1"/>
+              <w:right w:val="single" w:color="CCCCCC" w:sz="1"/>
+            </w:tcBorders>
+            <w:tcMar>
+              <w:top w:type="dxa" w:w="80"/>
+              <w:left w:type="dxa" w:w="120"/>
+              <w:bottom w:type="dxa" w:w="80"/>
+              <w:right w:type="dxa" w:w="120"/>
+            </w:tcMar>
+          </w:tcPr>
+          <w:p>
+            <w:r>
+              <w:rPr>
+                <w:rFonts w:ascii="Arial" w:cs="Arial" w:eastAsia="Arial" w:hAnsi="Arial"/>
+                <w:sz w:val="20"/>
+                <w:szCs w:val="20"/>
+              </w:rPr>
+              <w:t xml:space="preserve">NSIS installer for 32-bit Windows only. For very old systems.</w:t>
+            </w:r>
+          </w:p>
+        </w:tc>
+      </w:tr>
+      <w:tr>
+        <w:tc>
+          <w:tcPr>
+            <w:tcW w:type="dxa" w:w="4200"/>
             <w:tcBorders>
               <w:top w:val="single" w:color="CCCCCC" w:sz="1"/>
               <w:left w:val="single" w:color="CCCCCC" w:sz="1"/>
@@ -2505,33 +2574,62 @@
         </w:tc>
         <w:tc>
           <w:tcPr>
-            <w:tcW w:type="dxa" w:w="3860"/>
-            <w:tcBorders>
-              <w:top w:val="single" w:color="CCCCCC" w:sz="1"/>
-              <w:left w:val="single" w:color="CCCCCC" w:sz="1"/>
-              <w:bottom w:val="single" w:color="CCCCCC" w:sz="1"/>
-              <w:right w:val="single" w:color="CCCCCC" w:sz="1"/>
-            </w:tcBorders>
-            <w:tcMar>
-              <w:top w:type="dxa" w:w="80"/>
-              <w:left w:type="dxa" w:w="120"/>
-              <w:bottom w:type="dxa" w:w="80"/>
-              <w:right w:type="dxa" w:w="120"/>
-            </w:tcMar>
-          </w:tcPr>
-          <w:p>
-            <w:r>
-              <w:rPr>
-                <w:rFonts w:ascii="Arial" w:cs="Arial" w:eastAsia="Arial" w:hAnsi="Arial"/>
-                <w:sz w:val="20"/>
-                <w:szCs w:val="20"/>
-              </w:rPr>
-              <w:t xml:space="preserve">Portable .exe (no install needed)</w:t>
+            <w:tcW w:type="dxa" w:w="5160"/>
+            <w:tcBorders>
+              <w:top w:val="single" w:color="CCCCCC" w:sz="1"/>
+              <w:left w:val="single" w:color="CCCCCC" w:sz="1"/>
+              <w:bottom w:val="single" w:color="CCCCCC" w:sz="1"/>
+              <w:right w:val="single" w:color="CCCCCC" w:sz="1"/>
+            </w:tcBorders>
+            <w:tcMar>
+              <w:top w:type="dxa" w:w="80"/>
+              <w:left w:type="dxa" w:w="120"/>
+              <w:bottom w:type="dxa" w:w="80"/>
+              <w:right w:type="dxa" w:w="120"/>
+            </w:tcMar>
+          </w:tcPr>
+          <w:p>
+            <w:r>
+              <w:rPr>
+                <w:rFonts w:ascii="Arial" w:cs="Arial" w:eastAsia="Arial" w:hAnsi="Arial"/>
+                <w:sz w:val="20"/>
+                <w:szCs w:val="20"/>
+              </w:rPr>
+              <w:t xml:space="preserve">Portable .exe for 64-bit Windows. No installation needed — just double-click to run. Good for USB drives.</w:t>
             </w:r>
           </w:p>
         </w:tc>
       </w:tr>
     </w:tbl>
+    <w:p>
+      <w:pPr>
+        <w:pBdr>
+          <w:left w:val="single" w:color="EE2B7B" w:sz="12" w:space="8"/>
+        </w:pBdr>
+        <w:spacing w:after="160" w:line="300"/>
+        <w:ind w:left="200"/>
+      </w:pPr>
+      <w:r>
+        <w:rPr>
+          <w:rFonts w:ascii="Arial" w:cs="Arial" w:eastAsia="Arial" w:hAnsi="Arial"/>
+          <w:b/>
+          <w:bCs/>
+          <w:color w:val="EE2B7B"/>
+          <w:sz w:val="20"/>
+          <w:szCs w:val="20"/>
+        </w:rPr>
+        <w:t xml:space="preserve">💡 Tip: </w:t>
+      </w:r>
+      <w:r>
+        <w:rPr>
+          <w:rFonts w:ascii="Arial" w:cs="Arial" w:eastAsia="Arial" w:hAnsi="Arial"/>
+          <w:color w:val="555555"/>
+          <w:sz w:val="20"/>
+          <w:szCs w:val="20"/>
+        </w:rPr>
+        <w:t xml:space="preserve">For distribution, you only need to share two files: StageLit-1.0.0-win.exe (covers all Windows users) and StageLit-1.0.0-portable-x64.exe (for users who prefer not to install).</w:t>
+      </w:r>
+    </w:p>
     <w:p>
       <w:pPr>
         <w:pStyle w:val="Heading1"/>
@@ -4246,6 +4344,48 @@
         </w:tc>
       </w:tr>
     </w:tbl>
+    <w:p>
+      <w:pPr>
+        <w:spacing w:after="160" w:line="320"/>
+      </w:pPr>
+      <w:r>
+        <w:rPr>
+          <w:rFonts w:ascii="Arial" w:cs="Arial" w:eastAsia="Arial" w:hAnsi="Arial"/>
+          <w:sz w:val="22"/>
+          <w:szCs w:val="22"/>
+        </w:rPr>
+        <w:t xml:space="preserve"/>
+      </w:r>
+    </w:p>
+    <w:p>
+      <w:pPr>
+        <w:pBdr>
+          <w:left w:val="single" w:color="F59E0B" w:sz="12" w:space="8"/>
+        </w:pBdr>
+        <w:spacing w:after="160" w:line="300"/>
+        <w:ind w:left="200"/>
+      </w:pPr>
+      <w:r>
+        <w:rPr>
+          <w:rFonts w:ascii="Arial" w:cs="Arial" w:eastAsia="Arial" w:hAnsi="Arial"/>
+          <w:b/>
+          <w:bCs/>
+          <w:color w:val="D97706"/>
+          <w:sz w:val="20"/>
+          <w:szCs w:val="20"/>
+        </w:rPr>
+        <w:t xml:space="preserve">⚠️ Warning: </w:t>
+      </w:r>
+      <w:r>
+        <w:rPr>
+          <w:rFonts w:ascii="Arial" w:cs="Arial" w:eastAsia="Arial" w:hAnsi="Arial"/>
+          <w:color w:val="555555"/>
+          <w:sz w:val="20"/>
+          <w:szCs w:val="20"/>
+        </w:rPr>
+        <w:t xml:space="preserve">On Windows, the build process may fail with a symlink permission error. You must either run the command prompt as Administrator (right-click → Run as administrator) or enable Developer Mode in Settings → Update &amp; Security → For developers. Developer Mode permanently grants symlink creation permission to your user account.</w:t>
+      </w:r>
+    </w:p>
     <w:p>
       <w:pPr>
         <w:pStyle w:val="Heading2"/>
@@ -6524,7 +6664,7 @@
           <w:sz w:val="22"/>
           <w:szCs w:val="22"/>
         </w:rPr>
-        <w:t xml:space="preserve">Share any of these files. The 64-bit version works on most modern Windows PCs.</w:t>
+        <w:t xml:space="preserve">Share any of these files. For general distribution, the universal installer is recommended as it auto-detects 32-bit or 64-bit.</w:t>
       </w:r>
     </w:p>
     <w:tbl>
@@ -6663,7 +6803,7 @@
                 <w:sz w:val="20"/>
                 <w:szCs w:val="20"/>
               </w:rPr>
-              <w:t xml:space="preserve">StageLit-1.0.0-win-x64.exe</w:t>
+              <w:t xml:space="preserve">StageLit-1.0.0-win.exe</w:t>
             </w:r>
           </w:p>
         </w:tc>
@@ -6690,7 +6830,7 @@
                 <w:sz w:val="20"/>
                 <w:szCs w:val="20"/>
               </w:rPr>
-              <w:t xml:space="preserve">NSIS Installer</w:t>
+              <w:t xml:space="preserve">Universal Installer</w:t>
             </w:r>
           </w:p>
         </w:tc>
@@ -6717,7 +6857,7 @@
                 <w:sz w:val="20"/>
                 <w:szCs w:val="20"/>
               </w:rPr>
-              <w:t xml:space="preserve">Run the installer, follow the wizard. Installs to Program Files with Start Menu shortcut.</w:t>
+              <w:t xml:space="preserve">Best for sharing. Contains both 32-bit and 64-bit. Auto-detects the user’s system and installs the correct version.</w:t>
             </w:r>
           </w:p>
         </w:tc>
@@ -6746,7 +6886,7 @@
                 <w:sz w:val="20"/>
                 <w:szCs w:val="20"/>
               </w:rPr>
-              <w:t xml:space="preserve">StageLit-1.0.0-win-ia32.exe</w:t>
+              <w:t xml:space="preserve">StageLit-1.0.0-win-x64.exe</w:t>
             </w:r>
           </w:p>
         </w:tc>
@@ -6773,7 +6913,7 @@
                 <w:sz w:val="20"/>
                 <w:szCs w:val="20"/>
               </w:rPr>
-              <w:t xml:space="preserve">NSIS Installer</w:t>
+              <w:t xml:space="preserve">64-bit Installer</w:t>
             </w:r>
           </w:p>
         </w:tc>
@@ -6800,7 +6940,7 @@
                 <w:sz w:val="20"/>
                 <w:szCs w:val="20"/>
               </w:rPr>
-              <w:t xml:space="preserve">Same as above but for older 32-bit Windows systems.</w:t>
+              <w:t xml:space="preserve">Smaller file. Only for 64-bit Windows.</w:t>
             </w:r>
           </w:p>
         </w:tc>
@@ -6829,6 +6969,89 @@
                 <w:sz w:val="20"/>
                 <w:szCs w:val="20"/>
               </w:rPr>
+              <w:t xml:space="preserve">StageLit-1.0.0-win-ia32.exe</w:t>
+            </w:r>
+          </w:p>
+        </w:tc>
+        <w:tc>
+          <w:tcPr>
+            <w:tcW w:type="dxa" w:w="2000"/>
+            <w:tcBorders>
+              <w:top w:val="single" w:color="CCCCCC" w:sz="1"/>
+              <w:left w:val="single" w:color="CCCCCC" w:sz="1"/>
+              <w:bottom w:val="single" w:color="CCCCCC" w:sz="1"/>
+              <w:right w:val="single" w:color="CCCCCC" w:sz="1"/>
+            </w:tcBorders>
+            <w:tcMar>
+              <w:top w:type="dxa" w:w="80"/>
+              <w:left w:type="dxa" w:w="120"/>
+              <w:bottom w:type="dxa" w:w="80"/>
+              <w:right w:type="dxa" w:w="120"/>
+            </w:tcMar>
+          </w:tcPr>
+          <w:p>
+            <w:r>
+              <w:rPr>
+                <w:rFonts w:ascii="Arial" w:cs="Arial" w:eastAsia="Arial" w:hAnsi="Arial"/>
+                <w:sz w:val="20"/>
+                <w:szCs w:val="20"/>
+              </w:rPr>
+              <w:t xml:space="preserve">32-bit Installer</w:t>
+            </w:r>
+          </w:p>
+        </w:tc>
+        <w:tc>
+          <w:tcPr>
+            <w:tcW w:type="dxa" w:w="3560"/>
+            <w:tcBorders>
+              <w:top w:val="single" w:color="CCCCCC" w:sz="1"/>
+              <w:left w:val="single" w:color="CCCCCC" w:sz="1"/>
+              <w:bottom w:val="single" w:color="CCCCCC" w:sz="1"/>
+              <w:right w:val="single" w:color="CCCCCC" w:sz="1"/>
+            </w:tcBorders>
+            <w:tcMar>
+              <w:top w:type="dxa" w:w="80"/>
+              <w:left w:type="dxa" w:w="120"/>
+              <w:bottom w:type="dxa" w:w="80"/>
+              <w:right w:type="dxa" w:w="120"/>
+            </w:tcMar>
+          </w:tcPr>
+          <w:p>
+            <w:r>
+              <w:rPr>
+                <w:rFonts w:ascii="Arial" w:cs="Arial" w:eastAsia="Arial" w:hAnsi="Arial"/>
+                <w:sz w:val="20"/>
+                <w:szCs w:val="20"/>
+              </w:rPr>
+              <w:t xml:space="preserve">Only for older 32-bit Windows systems.</w:t>
+            </w:r>
+          </w:p>
+        </w:tc>
+      </w:tr>
+      <w:tr>
+        <w:tc>
+          <w:tcPr>
+            <w:tcW w:type="dxa" w:w="3800"/>
+            <w:tcBorders>
+              <w:top w:val="single" w:color="CCCCCC" w:sz="1"/>
+              <w:left w:val="single" w:color="CCCCCC" w:sz="1"/>
+              <w:bottom w:val="single" w:color="CCCCCC" w:sz="1"/>
+              <w:right w:val="single" w:color="CCCCCC" w:sz="1"/>
+            </w:tcBorders>
+            <w:tcMar>
+              <w:top w:type="dxa" w:w="80"/>
+              <w:left w:type="dxa" w:w="120"/>
+              <w:bottom w:type="dxa" w:w="80"/>
+              <w:right w:type="dxa" w:w="120"/>
+            </w:tcMar>
+          </w:tcPr>
+          <w:p>
+            <w:r>
+              <w:rPr>
+                <w:rFonts w:ascii="Arial" w:cs="Arial" w:eastAsia="Arial" w:hAnsi="Arial"/>
+                <w:sz w:val="20"/>
+                <w:szCs w:val="20"/>
+              </w:rPr>
               <w:t xml:space="preserve">StageLit-1.0.0-portable-x64.exe</w:t>
             </w:r>
           </w:p>
@@ -6889,6 +7112,35 @@
         </w:tc>
       </w:tr>
     </w:tbl>
+    <w:p>
+      <w:pPr>
+        <w:pBdr>
+          <w:left w:val="single" w:color="EE2B7B" w:sz="12" w:space="8"/>
+        </w:pBdr>
+        <w:spacing w:after="160" w:line="300"/>
+        <w:ind w:left="200"/>
+      </w:pPr>
+      <w:r>
+        <w:rPr>
+          <w:rFonts w:ascii="Arial" w:cs="Arial" w:eastAsia="Arial" w:hAnsi="Arial"/>
+          <w:b/>
+          <w:bCs/>
+          <w:color w:val="EE2B7B"/>
+          <w:sz w:val="20"/>
+          <w:szCs w:val="20"/>
+        </w:rPr>
+        <w:t xml:space="preserve">💡 Tip: </w:t>
+      </w:r>
+      <w:r>
+        <w:rPr>
+          <w:rFonts w:ascii="Arial" w:cs="Arial" w:eastAsia="Arial" w:hAnsi="Arial"/>
+          <w:color w:val="555555"/>
+          <w:sz w:val="20"/>
+          <w:szCs w:val="20"/>
+        </w:rPr>
+        <w:t xml:space="preserve">For simplest distribution, share just two files: StageLit-1.0.0-win.exe (covers all Windows users) and StageLit-1.0.0-portable-x64.exe (for users who prefer not to install).</w:t>
+      </w:r>
+    </w:p>
     <w:p>
       <w:pPr>
         <w:pStyle w:val="Heading2"/>
@@ -7242,6 +7494,470 @@
           <w:szCs w:val="22"/>
         </w:rPr>
         <w:t xml:space="preserve">No other software is required. Node.js, npm, Python, and yt-dlp are NOT needed by the end user.</w:t>
+      </w:r>
+    </w:p>
+    <w:p>
+      <w:r>
+        <w:br w:type="page"/>
+      </w:r>
+    </w:p>
+    <w:p>
+      <w:pPr>
+        <w:pStyle w:val="Heading1"/>
+        <w:spacing w:before="300" w:after="140"/>
+      </w:pPr>
+      <w:r>
+        <w:rPr>
+          <w:b/>
+          <w:bCs/>
+        </w:rPr>
+        <w:t xml:space="preserve">10. Build Troubleshooting</w:t>
+      </w:r>
+    </w:p>
+    <w:p>
+      <w:pPr>
+        <w:spacing w:after="160" w:line="320"/>
+      </w:pPr>
+      <w:r>
+        <w:rPr>
+          <w:rFonts w:ascii="Arial" w:cs="Arial" w:eastAsia="Arial" w:hAnsi="Arial"/>
+          <w:sz w:val="22"/>
+          <w:szCs w:val="22"/>
+        </w:rPr>
+        <w:t xml:space="preserve">Common issues encountered when building the app and how to resolve them.</w:t>
+      </w:r>
+    </w:p>
+    <w:p>
+      <w:pPr>
+        <w:pStyle w:val="Heading2"/>
+        <w:spacing w:before="300" w:after="140"/>
+      </w:pPr>
+      <w:r>
+        <w:rPr>
+          <w:b/>
+          <w:bCs/>
+        </w:rPr>
+        <w:t xml:space="preserve">10.1 Windows: Symlink permission error during build</w:t>
+      </w:r>
+    </w:p>
+    <w:p>
+      <w:pPr>
+        <w:spacing w:after="140" w:line="320"/>
+      </w:pPr>
+      <w:r>
+        <w:rPr>
+          <w:rFonts w:ascii="Arial" w:cs="Arial" w:eastAsia="Arial" w:hAnsi="Arial"/>
+          <w:b/>
+          <w:bCs/>
+          <w:sz w:val="22"/>
+          <w:szCs w:val="22"/>
+        </w:rPr>
+        <w:t xml:space="preserve">Error: </w:t>
+      </w:r>
+      <w:r>
+        <w:rPr>
+          <w:rFonts w:ascii="Arial" w:cs="Arial" w:eastAsia="Arial" w:hAnsi="Arial"/>
+          <w:sz w:val="22"/>
+          <w:szCs w:val="22"/>
+        </w:rPr>
+        <w:t xml:space="preserve">"Cannot create symbolic link: A required privilege is not held by the client" during extraction of winCodeSign cache.</w:t>
+      </w:r>
+    </w:p>
+    <w:p>
+      <w:pPr>
+        <w:spacing w:after="140" w:line="320"/>
+      </w:pPr>
+      <w:r>
+        <w:rPr>
+          <w:rFonts w:ascii="Arial" w:cs="Arial" w:eastAsia="Arial" w:hAnsi="Arial"/>
+          <w:b/>
+          <w:bCs/>
+          <w:sz w:val="22"/>
+          <w:szCs w:val="22"/>
+        </w:rPr>
+        <w:t xml:space="preserve">Cause: </w:t>
+      </w:r>
+      <w:r>
+        <w:rPr>
+          <w:rFonts w:ascii="Arial" w:cs="Arial" w:eastAsia="Arial" w:hAnsi="Arial"/>
+          <w:sz w:val="22"/>
+          <w:szCs w:val="22"/>
+        </w:rPr>
+        <w:t xml:space="preserve">The electron-builder cache contains macOS symlinks. Windows blocks symlink creation unless you have elevated privileges.</w:t>
+      </w:r>
+    </w:p>
+    <w:p>
+      <w:pPr>
+        <w:spacing w:after="140" w:line="320"/>
+      </w:pPr>
+      <w:r>
+        <w:rPr>
+          <w:rFonts w:ascii="Arial" w:cs="Arial" w:eastAsia="Arial" w:hAnsi="Arial"/>
+          <w:b/>
+          <w:bCs/>
+          <w:sz w:val="22"/>
+          <w:szCs w:val="22"/>
+        </w:rPr>
+        <w:t xml:space="preserve">Solution A: </w:t>
+      </w:r>
+      <w:r>
+        <w:rPr>
+          <w:rFonts w:ascii="Arial" w:cs="Arial" w:eastAsia="Arial" w:hAnsi="Arial"/>
+          <w:sz w:val="22"/>
+          <w:szCs w:val="22"/>
+        </w:rPr>
+        <w:t xml:space="preserve">Run the command prompt as Administrator. Right-click Command Prompt or PowerShell, choose Run as administrator, then navigate to the project folder and run the build command.</w:t>
+      </w:r>
+    </w:p>
+    <w:p>
+      <w:pPr>
+        <w:spacing w:after="140" w:line="320"/>
+      </w:pPr>
+      <w:r>
+        <w:rPr>
+          <w:rFonts w:ascii="Arial" w:cs="Arial" w:eastAsia="Arial" w:hAnsi="Arial"/>
+          <w:b/>
+          <w:bCs/>
+          <w:sz w:val="22"/>
+          <w:szCs w:val="22"/>
+        </w:rPr>
+        <w:t xml:space="preserve">Solution B (permanent): </w:t>
+      </w:r>
+      <w:r>
+        <w:rPr>
+          <w:rFonts w:ascii="Arial" w:cs="Arial" w:eastAsia="Arial" w:hAnsi="Arial"/>
+          <w:sz w:val="22"/>
+          <w:szCs w:val="22"/>
+        </w:rPr>
+        <w:t xml:space="preserve">Enable Developer Mode on your PC. Open Settings → Update &amp; Security → For developers and turn on Developer Mode. This grants symlink permission permanently — no admin prompt needed for future builds.</w:t>
+      </w:r>
+    </w:p>
+    <w:p>
+      <w:pPr>
+        <w:pStyle w:val="Heading2"/>
+        <w:spacing w:before="300" w:after="140"/>
+      </w:pPr>
+      <w:r>
+        <w:rPr>
+          <w:b/>
+          <w:bCs/>
+        </w:rPr>
+        <w:t xml:space="preserve">10.2 Windows: Invalid icon file error</w:t>
+      </w:r>
+    </w:p>
+    <w:p>
+      <w:pPr>
+        <w:spacing w:after="140" w:line="320"/>
+      </w:pPr>
+      <w:r>
+        <w:rPr>
+          <w:rFonts w:ascii="Arial" w:cs="Arial" w:eastAsia="Arial" w:hAnsi="Arial"/>
+          <w:b/>
+          <w:bCs/>
+          <w:sz w:val="22"/>
+          <w:szCs w:val="22"/>
+        </w:rPr>
+        <w:t xml:space="preserve">Error: </w:t>
+      </w:r>
+      <w:r>
+        <w:rPr>
+          <w:rFonts w:ascii="Arial" w:cs="Arial" w:eastAsia="Arial" w:hAnsi="Arial"/>
+          <w:sz w:val="22"/>
+          <w:szCs w:val="22"/>
+        </w:rPr>
+        <w:t xml:space="preserve">"Error while loading icon from assets/icon.png: invalid icon file" from makensis.exe.</w:t>
+      </w:r>
+    </w:p>
+    <w:p>
+      <w:pPr>
+        <w:spacing w:after="140" w:line="320"/>
+      </w:pPr>
+      <w:r>
+        <w:rPr>
+          <w:rFonts w:ascii="Arial" w:cs="Arial" w:eastAsia="Arial" w:hAnsi="Arial"/>
+          <w:b/>
+          <w:bCs/>
+          <w:sz w:val="22"/>
+          <w:szCs w:val="22"/>
+        </w:rPr>
+        <w:t xml:space="preserve">Cause: </w:t>
+      </w:r>
+      <w:r>
+        <w:rPr>
+          <w:rFonts w:ascii="Arial" w:cs="Arial" w:eastAsia="Arial" w:hAnsi="Arial"/>
+          <w:sz w:val="22"/>
+          <w:szCs w:val="22"/>
+        </w:rPr>
+        <w:t xml:space="preserve">The NSIS installer compiler on Windows requires a .ico file. PNG files are not accepted for Windows installer icons, even though macOS and Linux accept PNG.</w:t>
+      </w:r>
+    </w:p>
+    <w:p>
+      <w:pPr>
+        <w:spacing w:after="140" w:line="320"/>
+      </w:pPr>
+      <w:r>
+        <w:rPr>
+          <w:rFonts w:ascii="Arial" w:cs="Arial" w:eastAsia="Arial" w:hAnsi="Arial"/>
+          <w:b/>
+          <w:bCs/>
+          <w:sz w:val="22"/>
+          <w:szCs w:val="22"/>
+        </w:rPr>
+        <w:t xml:space="preserve">Solution: </w:t>
+      </w:r>
+      <w:r>
+        <w:rPr>
+          <w:rFonts w:ascii="Arial" w:cs="Arial" w:eastAsia="Arial" w:hAnsi="Arial"/>
+          <w:sz w:val="22"/>
+          <w:szCs w:val="22"/>
+        </w:rPr>
+        <w:t xml:space="preserve">The project includes assets/icon.ico alongside icon.png. The package.json is configured to use .ico for Windows and .png for macOS/Linux. If you are missing icon.ico, generate it from the PNG using any PNG-to-ICO converter (include sizes: 256, 128, 64, 48, 32, 16 pixels). On macOS with ImageMagick: convert icon.png -define icon:auto-resize=256,128,64,48,32,16 icon.ico</w:t>
+      </w:r>
+    </w:p>
+    <w:p>
+      <w:pPr>
+        <w:pStyle w:val="Heading2"/>
+        <w:spacing w:before="300" w:after="140"/>
+      </w:pPr>
+      <w:r>
+        <w:rPr>
+          <w:b/>
+          <w:bCs/>
+        </w:rPr>
+        <w:t xml:space="preserve">10.3 Windows: Build fails after a previous failed attempt</w:t>
+      </w:r>
+    </w:p>
+    <w:p>
+      <w:pPr>
+        <w:spacing w:after="140" w:line="320"/>
+      </w:pPr>
+      <w:r>
+        <w:rPr>
+          <w:rFonts w:ascii="Arial" w:cs="Arial" w:eastAsia="Arial" w:hAnsi="Arial"/>
+          <w:b/>
+          <w:bCs/>
+          <w:sz w:val="22"/>
+          <w:szCs w:val="22"/>
+        </w:rPr>
+        <w:t xml:space="preserve">Error: </w:t>
+      </w:r>
+      <w:r>
+        <w:rPr>
+          <w:rFonts w:ascii="Arial" w:cs="Arial" w:eastAsia="Arial" w:hAnsi="Arial"/>
+          <w:sz w:val="22"/>
+          <w:szCs w:val="22"/>
+        </w:rPr>
+        <w:t xml:space="preserve">Build fails with extraction or cache-related errors even after fixing the original problem.</w:t>
+      </w:r>
+    </w:p>
+    <w:p>
+      <w:pPr>
+        <w:spacing w:after="140" w:line="320"/>
+      </w:pPr>
+      <w:r>
+        <w:rPr>
+          <w:rFonts w:ascii="Arial" w:cs="Arial" w:eastAsia="Arial" w:hAnsi="Arial"/>
+          <w:b/>
+          <w:bCs/>
+          <w:sz w:val="22"/>
+          <w:szCs w:val="22"/>
+        </w:rPr>
+        <w:t xml:space="preserve">Cause: </w:t>
+      </w:r>
+      <w:r>
+        <w:rPr>
+          <w:rFonts w:ascii="Arial" w:cs="Arial" w:eastAsia="Arial" w:hAnsi="Arial"/>
+          <w:sz w:val="22"/>
+          <w:szCs w:val="22"/>
+        </w:rPr>
+        <w:t xml:space="preserve">The electron-builder cache retains corrupted files from the failed attempt.</w:t>
+      </w:r>
+    </w:p>
+    <w:p>
+      <w:pPr>
+        <w:spacing w:after="140" w:line="320"/>
+      </w:pPr>
+      <w:r>
+        <w:rPr>
+          <w:rFonts w:ascii="Arial" w:cs="Arial" w:eastAsia="Arial" w:hAnsi="Arial"/>
+          <w:b/>
+          <w:bCs/>
+          <w:sz w:val="22"/>
+          <w:szCs w:val="22"/>
+        </w:rPr>
+        <w:t xml:space="preserve">Solution: </w:t>
+      </w:r>
+      <w:r>
+        <w:rPr>
+          <w:rFonts w:ascii="Arial" w:cs="Arial" w:eastAsia="Arial" w:hAnsi="Arial"/>
+          <w:sz w:val="22"/>
+          <w:szCs w:val="22"/>
+        </w:rPr>
+        <w:t xml:space="preserve">Clear the cache and rebuild. Run this command in Command Prompt: rmdir /s /q "%LOCALAPPDATA%\electron-builder\Cache" and then run the build again.</w:t>
+      </w:r>
+    </w:p>
+    <w:p>
+      <w:pPr>
+        <w:pStyle w:val="Heading2"/>
+        <w:spacing w:before="300" w:after="140"/>
+      </w:pPr>
+      <w:r>
+        <w:rPr>
+          <w:b/>
+          <w:bCs/>
+        </w:rPr>
+        <w:t xml:space="preserve">10.4 macOS: yt-dlp not found in built app</w:t>
+      </w:r>
+    </w:p>
+    <w:p>
+      <w:pPr>
+        <w:spacing w:after="140" w:line="320"/>
+      </w:pPr>
+      <w:r>
+        <w:rPr>
+          <w:rFonts w:ascii="Arial" w:cs="Arial" w:eastAsia="Arial" w:hAnsi="Arial"/>
+          <w:b/>
+          <w:bCs/>
+          <w:sz w:val="22"/>
+          <w:szCs w:val="22"/>
+        </w:rPr>
+        <w:t xml:space="preserve">Error: </w:t>
+      </w:r>
+      <w:r>
+        <w:rPr>
+          <w:rFonts w:ascii="Arial" w:cs="Arial" w:eastAsia="Arial" w:hAnsi="Arial"/>
+          <w:sz w:val="22"/>
+          <w:szCs w:val="22"/>
+        </w:rPr>
+        <w:t xml:space="preserve">The built .dmg installs successfully but the app shows "yt-dlp not found" in the Online tab.</w:t>
+      </w:r>
+    </w:p>
+    <w:p>
+      <w:pPr>
+        <w:spacing w:after="140" w:line="320"/>
+      </w:pPr>
+      <w:r>
+        <w:rPr>
+          <w:rFonts w:ascii="Arial" w:cs="Arial" w:eastAsia="Arial" w:hAnsi="Arial"/>
+          <w:b/>
+          <w:bCs/>
+          <w:sz w:val="22"/>
+          <w:szCs w:val="22"/>
+        </w:rPr>
+        <w:t xml:space="preserve">Cause: </w:t>
+      </w:r>
+      <w:r>
+        <w:rPr>
+          <w:rFonts w:ascii="Arial" w:cs="Arial" w:eastAsia="Arial" w:hAnsi="Arial"/>
+          <w:sz w:val="22"/>
+          <w:szCs w:val="22"/>
+        </w:rPr>
+        <w:t xml:space="preserve">The yt-dlp binary was not downloaded before building, or the bin/ folder was empty during the build.</w:t>
+      </w:r>
+    </w:p>
+    <w:p>
+      <w:pPr>
+        <w:spacing w:after="140" w:line="320"/>
+      </w:pPr>
+      <w:r>
+        <w:rPr>
+          <w:rFonts w:ascii="Arial" w:cs="Arial" w:eastAsia="Arial" w:hAnsi="Arial"/>
+          <w:b/>
+          <w:bCs/>
+          <w:sz w:val="22"/>
+          <w:szCs w:val="22"/>
+        </w:rPr>
+        <w:t xml:space="preserve">Solution: </w:t>
+      </w:r>
+      <w:r>
+        <w:rPr>
+          <w:rFonts w:ascii="Arial" w:cs="Arial" w:eastAsia="Arial" w:hAnsi="Arial"/>
+          <w:sz w:val="22"/>
+          <w:szCs w:val="22"/>
+        </w:rPr>
+        <w:t xml:space="preserve">Make sure you run npm run download-ytdlp-mac (or use build-mac.sh which does this automatically) before running the build command. Verify the bin/ folder contains yt-dlp_macos and yt-dlp before building.</w:t>
+      </w:r>
+    </w:p>
+    <w:p>
+      <w:pPr>
+        <w:pStyle w:val="Heading2"/>
+        <w:spacing w:before="300" w:after="140"/>
+      </w:pPr>
+      <w:r>
+        <w:rPr>
+          <w:b/>
+          <w:bCs/>
+        </w:rPr>
+        <w:t xml:space="preserve">10.5 Cross-compilation: Wine not found (building Windows on macOS)</w:t>
+      </w:r>
+    </w:p>
+    <w:p>
+      <w:pPr>
+        <w:spacing w:after="140" w:line="320"/>
+      </w:pPr>
+      <w:r>
+        <w:rPr>
+          <w:rFonts w:ascii="Arial" w:cs="Arial" w:eastAsia="Arial" w:hAnsi="Arial"/>
+          <w:b/>
+          <w:bCs/>
+          <w:sz w:val="22"/>
+          <w:szCs w:val="22"/>
+        </w:rPr>
+        <w:t xml:space="preserve">Error: </w:t>
+      </w:r>
+      <w:r>
+        <w:rPr>
+          <w:rFonts w:ascii="Arial" w:cs="Arial" w:eastAsia="Arial" w:hAnsi="Arial"/>
+          <w:sz w:val="22"/>
+          <w:szCs w:val="22"/>
+        </w:rPr>
+        <w:t xml:space="preserve">Build fails with an error about Wine or NSIS not being available when building Windows targets on a Mac.</w:t>
+      </w:r>
+    </w:p>
+    <w:p>
+      <w:pPr>
+        <w:spacing w:after="140" w:line="320"/>
+      </w:pPr>
+      <w:r>
+        <w:rPr>
+          <w:rFonts w:ascii="Arial" w:cs="Arial" w:eastAsia="Arial" w:hAnsi="Arial"/>
+          <w:b/>
+          <w:bCs/>
+          <w:sz w:val="22"/>
+          <w:szCs w:val="22"/>
+        </w:rPr>
+        <w:t xml:space="preserve">Cause: </w:t>
+      </w:r>
+      <w:r>
+        <w:rPr>
+          <w:rFonts w:ascii="Arial" w:cs="Arial" w:eastAsia="Arial" w:hAnsi="Arial"/>
+          <w:sz w:val="22"/>
+          <w:szCs w:val="22"/>
+        </w:rPr>
+        <w:t xml:space="preserve">Building Windows NSIS installers on macOS requires Wine to run the NSIS compiler.</w:t>
+      </w:r>
+    </w:p>
+    <w:p>
+      <w:pPr>
+        <w:spacing w:after="140" w:line="320"/>
+      </w:pPr>
+      <w:r>
+        <w:rPr>
+          <w:rFonts w:ascii="Arial" w:cs="Arial" w:eastAsia="Arial" w:hAnsi="Arial"/>
+          <w:b/>
+          <w:bCs/>
+          <w:sz w:val="22"/>
+          <w:szCs w:val="22"/>
+        </w:rPr>
+        <w:t xml:space="preserve">Solution: </w:t>
+      </w:r>
+      <w:r>
+        <w:rPr>
+          <w:rFonts w:ascii="Arial" w:cs="Arial" w:eastAsia="Arial" w:hAnsi="Arial"/>
+          <w:sz w:val="22"/>
+          <w:szCs w:val="22"/>
+        </w:rPr>
+        <w:t xml:space="preserve">Install Wine via Homebrew: brew install --cask wine-stable. After installation, retry the build. Wine is only needed on the build machine — it is not bundled with the app.</w:t>
       </w:r>
     </w:p>
     <w:sectPr>

</xml_diff>